<commit_message>
Began work on 2022 updates
</commit_message>
<xml_diff>
--- a/Development Log.docx
+++ b/Development Log.docx
@@ -789,7 +789,15 @@
         <w:t>thing</w:t>
       </w:r>
       <w:r>
-        <w:t xml:space="preserve"> to that point will be an update of that process. Version.Build.Fix will be the implementation going forward.</w:t>
+        <w:t xml:space="preserve"> to that point will be an update of that process. </w:t>
+      </w:r>
+      <w:proofErr w:type="spellStart"/>
+      <w:r>
+        <w:t>Version.Build.Fix</w:t>
+      </w:r>
+      <w:proofErr w:type="spellEnd"/>
+      <w:r>
+        <w:t xml:space="preserve"> will be the implementation going forward.</w:t>
       </w:r>
     </w:p>
     <w:p>
@@ -1121,7 +1129,27 @@
           <w:sz w:val="22"/>
           <w:szCs w:val="22"/>
         </w:rPr>
-        <w:t>Moved from DevOpsAzure to GitHub</w:t>
+        <w:t xml:space="preserve">Moved from </w:t>
+      </w:r>
+      <w:proofErr w:type="spellStart"/>
+      <w:r>
+        <w:rPr>
+          <w:rFonts w:asciiTheme="minorHAnsi" w:eastAsiaTheme="minorHAnsi" w:hAnsiTheme="minorHAnsi" w:cstheme="minorBidi"/>
+          <w:color w:val="auto"/>
+          <w:sz w:val="22"/>
+          <w:szCs w:val="22"/>
+        </w:rPr>
+        <w:t>DevOpsAzure</w:t>
+      </w:r>
+      <w:proofErr w:type="spellEnd"/>
+      <w:r>
+        <w:rPr>
+          <w:rFonts w:asciiTheme="minorHAnsi" w:eastAsiaTheme="minorHAnsi" w:hAnsiTheme="minorHAnsi" w:cstheme="minorBidi"/>
+          <w:color w:val="auto"/>
+          <w:sz w:val="22"/>
+          <w:szCs w:val="22"/>
+        </w:rPr>
+        <w:t xml:space="preserve"> to GitHub</w:t>
       </w:r>
       <w:r>
         <w:rPr>
@@ -1232,6 +1260,26 @@
       </w:pPr>
       <w:r>
         <w:t>Fixed a collision issue in the shop.</w:t>
+      </w:r>
+    </w:p>
+    <w:p>
+      <w:pPr>
+        <w:pStyle w:val="ListParagraph"/>
+        <w:numPr>
+          <w:ilvl w:val="0"/>
+          <w:numId w:val="1"/>
+        </w:numPr>
+      </w:pPr>
+      <w:r>
+        <w:t xml:space="preserve">Fixed issued with colliding </w:t>
+      </w:r>
+      <w:proofErr w:type="spellStart"/>
+      <w:r>
+        <w:t>tilesets</w:t>
+      </w:r>
+      <w:proofErr w:type="spellEnd"/>
+      <w:r>
+        <w:t xml:space="preserve"> being off by .5.</w:t>
       </w:r>
     </w:p>
     <w:p/>

</xml_diff>